<commit_message>
update api form eval
</commit_message>
<xml_diff>
--- a/public/employee_form_evaluation.docx
+++ b/public/employee_form_evaluation.docx
@@ -930,7 +930,7 @@
             </w:tcBorders>
             <w:shd w:val="clear" w:color="auto" w:fill="auto"/>
             <w:noWrap/>
-            <w:vAlign w:val="bottom"/>
+            <w:vAlign w:val="center"/>
             <w:hideMark/>
           </w:tcPr>
           <w:p>
@@ -979,6 +979,7 @@
           <w:p>
             <w:pPr>
               <w:spacing w:after="0" w:line="240" w:lineRule="auto"/>
+              <w:jc w:val="center"/>
               <w:rPr>
                 <w:rFonts w:ascii="Times New Roman" w:eastAsia="Times New Roman" w:hAnsi="Times New Roman" w:cs="Times New Roman"/>
                 <w:bCs/>
@@ -999,7 +1000,7 @@
             </w:tcBorders>
             <w:shd w:val="clear" w:color="auto" w:fill="auto"/>
             <w:noWrap/>
-            <w:vAlign w:val="bottom"/>
+            <w:vAlign w:val="center"/>
             <w:hideMark/>
           </w:tcPr>
           <w:p>
@@ -1037,7 +1038,7 @@
             </w:tcBorders>
             <w:shd w:val="clear" w:color="auto" w:fill="auto"/>
             <w:noWrap/>
-            <w:vAlign w:val="bottom"/>
+            <w:vAlign w:val="center"/>
             <w:hideMark/>
           </w:tcPr>
           <w:p>
@@ -1075,7 +1076,7 @@
             </w:tcBorders>
             <w:shd w:val="clear" w:color="auto" w:fill="auto"/>
             <w:noWrap/>
-            <w:vAlign w:val="bottom"/>
+            <w:vAlign w:val="center"/>
             <w:hideMark/>
           </w:tcPr>
           <w:p>
@@ -1102,16 +1103,6 @@
               <w:t>Cukup</w:t>
             </w:r>
             <w:proofErr w:type="spellEnd"/>
-            <w:r>
-              <w:rPr>
-                <w:rFonts w:ascii="Times New Roman" w:eastAsia="Times New Roman" w:hAnsi="Times New Roman" w:cs="Times New Roman"/>
-                <w:bCs/>
-                <w:color w:val="000000"/>
-                <w:sz w:val="20"/>
-                <w:lang w:eastAsia="en-ID"/>
-              </w:rPr>
-              <w:t xml:space="preserve"> </w:t>
-            </w:r>
           </w:p>
         </w:tc>
         <w:tc>
@@ -1125,7 +1116,7 @@
             </w:tcBorders>
             <w:shd w:val="clear" w:color="auto" w:fill="auto"/>
             <w:noWrap/>
-            <w:vAlign w:val="bottom"/>
+            <w:vAlign w:val="center"/>
             <w:hideMark/>
           </w:tcPr>
           <w:p>
@@ -1205,7 +1196,7 @@
               <w:right w:val="single" w:sz="4" w:space="0" w:color="auto"/>
             </w:tcBorders>
             <w:shd w:val="clear" w:color="auto" w:fill="auto"/>
-            <w:vAlign w:val="bottom"/>
+            <w:vAlign w:val="center"/>
             <w:hideMark/>
           </w:tcPr>
           <w:p>
@@ -1266,7 +1257,7 @@
             </w:tcBorders>
             <w:shd w:val="clear" w:color="auto" w:fill="auto"/>
             <w:noWrap/>
-            <w:vAlign w:val="bottom"/>
+            <w:vAlign w:val="center"/>
             <w:hideMark/>
           </w:tcPr>
           <w:p>
@@ -1304,7 +1295,7 @@
             </w:tcBorders>
             <w:shd w:val="clear" w:color="auto" w:fill="auto"/>
             <w:noWrap/>
-            <w:vAlign w:val="bottom"/>
+            <w:vAlign w:val="center"/>
             <w:hideMark/>
           </w:tcPr>
           <w:p>
@@ -1364,7 +1355,7 @@
             </w:tcBorders>
             <w:shd w:val="clear" w:color="auto" w:fill="auto"/>
             <w:noWrap/>
-            <w:vAlign w:val="bottom"/>
+            <w:vAlign w:val="center"/>
             <w:hideMark/>
           </w:tcPr>
           <w:p>
@@ -1402,7 +1393,7 @@
             </w:tcBorders>
             <w:shd w:val="clear" w:color="auto" w:fill="auto"/>
             <w:noWrap/>
-            <w:vAlign w:val="bottom"/>
+            <w:vAlign w:val="center"/>
             <w:hideMark/>
           </w:tcPr>
           <w:p>
@@ -1482,7 +1473,7 @@
               <w:right w:val="single" w:sz="4" w:space="0" w:color="auto"/>
             </w:tcBorders>
             <w:shd w:val="clear" w:color="auto" w:fill="auto"/>
-            <w:vAlign w:val="bottom"/>
+            <w:vAlign w:val="center"/>
             <w:hideMark/>
           </w:tcPr>
           <w:p>
@@ -1543,7 +1534,7 @@
             </w:tcBorders>
             <w:shd w:val="clear" w:color="auto" w:fill="auto"/>
             <w:noWrap/>
-            <w:vAlign w:val="bottom"/>
+            <w:vAlign w:val="center"/>
           </w:tcPr>
           <w:p>
             <w:pPr>
@@ -1602,7 +1593,7 @@
             </w:tcBorders>
             <w:shd w:val="clear" w:color="auto" w:fill="auto"/>
             <w:noWrap/>
-            <w:vAlign w:val="bottom"/>
+            <w:vAlign w:val="center"/>
           </w:tcPr>
           <w:p>
             <w:pPr>
@@ -1661,7 +1652,7 @@
             </w:tcBorders>
             <w:shd w:val="clear" w:color="auto" w:fill="auto"/>
             <w:noWrap/>
-            <w:vAlign w:val="bottom"/>
+            <w:vAlign w:val="center"/>
           </w:tcPr>
           <w:p>
             <w:pPr>
@@ -1720,7 +1711,7 @@
             </w:tcBorders>
             <w:shd w:val="clear" w:color="auto" w:fill="auto"/>
             <w:noWrap/>
-            <w:vAlign w:val="bottom"/>
+            <w:vAlign w:val="center"/>
           </w:tcPr>
           <w:p>
             <w:pPr>
@@ -1821,7 +1812,7 @@
               <w:right w:val="single" w:sz="4" w:space="0" w:color="auto"/>
             </w:tcBorders>
             <w:shd w:val="clear" w:color="auto" w:fill="auto"/>
-            <w:vAlign w:val="bottom"/>
+            <w:vAlign w:val="center"/>
             <w:hideMark/>
           </w:tcPr>
           <w:p>
@@ -1926,7 +1917,7 @@
             </w:tcBorders>
             <w:shd w:val="clear" w:color="auto" w:fill="auto"/>
             <w:noWrap/>
-            <w:vAlign w:val="bottom"/>
+            <w:vAlign w:val="center"/>
           </w:tcPr>
           <w:p>
             <w:pPr>
@@ -1995,7 +1986,7 @@
             </w:tcBorders>
             <w:shd w:val="clear" w:color="auto" w:fill="auto"/>
             <w:noWrap/>
-            <w:vAlign w:val="bottom"/>
+            <w:vAlign w:val="center"/>
           </w:tcPr>
           <w:p>
             <w:pPr>
@@ -2052,7 +2043,7 @@
             </w:tcBorders>
             <w:shd w:val="clear" w:color="auto" w:fill="auto"/>
             <w:noWrap/>
-            <w:vAlign w:val="bottom"/>
+            <w:vAlign w:val="center"/>
           </w:tcPr>
           <w:p>
             <w:pPr>
@@ -2121,7 +2112,7 @@
             </w:tcBorders>
             <w:shd w:val="clear" w:color="auto" w:fill="auto"/>
             <w:noWrap/>
-            <w:vAlign w:val="bottom"/>
+            <w:vAlign w:val="center"/>
           </w:tcPr>
           <w:p>
             <w:pPr>
@@ -2220,7 +2211,7 @@
               <w:right w:val="single" w:sz="4" w:space="0" w:color="auto"/>
             </w:tcBorders>
             <w:shd w:val="clear" w:color="auto" w:fill="auto"/>
-            <w:vAlign w:val="bottom"/>
+            <w:vAlign w:val="center"/>
             <w:hideMark/>
           </w:tcPr>
           <w:p>
@@ -2303,7 +2294,7 @@
             </w:tcBorders>
             <w:shd w:val="clear" w:color="auto" w:fill="auto"/>
             <w:noWrap/>
-            <w:vAlign w:val="bottom"/>
+            <w:vAlign w:val="center"/>
           </w:tcPr>
           <w:p>
             <w:pPr>
@@ -2372,7 +2363,7 @@
             </w:tcBorders>
             <w:shd w:val="clear" w:color="auto" w:fill="auto"/>
             <w:noWrap/>
-            <w:vAlign w:val="bottom"/>
+            <w:vAlign w:val="center"/>
           </w:tcPr>
           <w:p>
             <w:pPr>
@@ -2441,7 +2432,7 @@
             </w:tcBorders>
             <w:shd w:val="clear" w:color="auto" w:fill="auto"/>
             <w:noWrap/>
-            <w:vAlign w:val="bottom"/>
+            <w:vAlign w:val="center"/>
           </w:tcPr>
           <w:p>
             <w:pPr>
@@ -2498,7 +2489,7 @@
             </w:tcBorders>
             <w:shd w:val="clear" w:color="auto" w:fill="auto"/>
             <w:noWrap/>
-            <w:vAlign w:val="bottom"/>
+            <w:vAlign w:val="center"/>
           </w:tcPr>
           <w:p>
             <w:pPr>
@@ -2609,7 +2600,7 @@
               <w:right w:val="single" w:sz="4" w:space="0" w:color="auto"/>
             </w:tcBorders>
             <w:shd w:val="clear" w:color="auto" w:fill="auto"/>
-            <w:vAlign w:val="bottom"/>
+            <w:vAlign w:val="center"/>
             <w:hideMark/>
           </w:tcPr>
           <w:p>
@@ -2668,7 +2659,7 @@
             </w:tcBorders>
             <w:shd w:val="clear" w:color="auto" w:fill="auto"/>
             <w:noWrap/>
-            <w:vAlign w:val="bottom"/>
+            <w:vAlign w:val="center"/>
           </w:tcPr>
           <w:p>
             <w:pPr>
@@ -2725,7 +2716,7 @@
             </w:tcBorders>
             <w:shd w:val="clear" w:color="auto" w:fill="auto"/>
             <w:noWrap/>
-            <w:vAlign w:val="bottom"/>
+            <w:vAlign w:val="center"/>
           </w:tcPr>
           <w:p>
             <w:pPr>
@@ -2782,7 +2773,7 @@
             </w:tcBorders>
             <w:shd w:val="clear" w:color="auto" w:fill="auto"/>
             <w:noWrap/>
-            <w:vAlign w:val="bottom"/>
+            <w:vAlign w:val="center"/>
           </w:tcPr>
           <w:p>
             <w:pPr>
@@ -2839,7 +2830,7 @@
             </w:tcBorders>
             <w:shd w:val="clear" w:color="auto" w:fill="auto"/>
             <w:noWrap/>
-            <w:vAlign w:val="bottom"/>
+            <w:vAlign w:val="center"/>
           </w:tcPr>
           <w:p>
             <w:pPr>
@@ -2950,7 +2941,7 @@
               <w:right w:val="single" w:sz="4" w:space="0" w:color="auto"/>
             </w:tcBorders>
             <w:shd w:val="clear" w:color="auto" w:fill="auto"/>
-            <w:vAlign w:val="bottom"/>
+            <w:vAlign w:val="center"/>
             <w:hideMark/>
           </w:tcPr>
           <w:p>
@@ -3011,7 +3002,7 @@
             </w:tcBorders>
             <w:shd w:val="clear" w:color="auto" w:fill="auto"/>
             <w:noWrap/>
-            <w:vAlign w:val="bottom"/>
+            <w:vAlign w:val="center"/>
           </w:tcPr>
           <w:p>
             <w:pPr>
@@ -3080,7 +3071,7 @@
             </w:tcBorders>
             <w:shd w:val="clear" w:color="auto" w:fill="auto"/>
             <w:noWrap/>
-            <w:vAlign w:val="bottom"/>
+            <w:vAlign w:val="center"/>
           </w:tcPr>
           <w:p>
             <w:pPr>
@@ -3137,7 +3128,7 @@
             </w:tcBorders>
             <w:shd w:val="clear" w:color="auto" w:fill="auto"/>
             <w:noWrap/>
-            <w:vAlign w:val="bottom"/>
+            <w:vAlign w:val="center"/>
           </w:tcPr>
           <w:p>
             <w:pPr>
@@ -3194,7 +3185,7 @@
             </w:tcBorders>
             <w:shd w:val="clear" w:color="auto" w:fill="auto"/>
             <w:noWrap/>
-            <w:vAlign w:val="bottom"/>
+            <w:vAlign w:val="center"/>
           </w:tcPr>
           <w:p>
             <w:pPr>
@@ -3305,7 +3296,7 @@
               <w:right w:val="single" w:sz="4" w:space="0" w:color="auto"/>
             </w:tcBorders>
             <w:shd w:val="clear" w:color="auto" w:fill="auto"/>
-            <w:vAlign w:val="bottom"/>
+            <w:vAlign w:val="center"/>
             <w:hideMark/>
           </w:tcPr>
           <w:p>
@@ -3366,7 +3357,7 @@
             </w:tcBorders>
             <w:shd w:val="clear" w:color="auto" w:fill="auto"/>
             <w:noWrap/>
-            <w:vAlign w:val="bottom"/>
+            <w:vAlign w:val="center"/>
           </w:tcPr>
           <w:p>
             <w:pPr>
@@ -3445,7 +3436,7 @@
             </w:tcBorders>
             <w:shd w:val="clear" w:color="auto" w:fill="auto"/>
             <w:noWrap/>
-            <w:vAlign w:val="bottom"/>
+            <w:vAlign w:val="center"/>
           </w:tcPr>
           <w:p>
             <w:pPr>
@@ -3514,7 +3505,7 @@
             </w:tcBorders>
             <w:shd w:val="clear" w:color="auto" w:fill="auto"/>
             <w:noWrap/>
-            <w:vAlign w:val="bottom"/>
+            <w:vAlign w:val="center"/>
           </w:tcPr>
           <w:p>
             <w:pPr>
@@ -3583,7 +3574,7 @@
             </w:tcBorders>
             <w:shd w:val="clear" w:color="auto" w:fill="auto"/>
             <w:noWrap/>
-            <w:vAlign w:val="bottom"/>
+            <w:vAlign w:val="center"/>
           </w:tcPr>
           <w:p>
             <w:pPr>
@@ -3694,7 +3685,7 @@
               <w:right w:val="single" w:sz="4" w:space="0" w:color="auto"/>
             </w:tcBorders>
             <w:shd w:val="clear" w:color="auto" w:fill="auto"/>
-            <w:vAlign w:val="bottom"/>
+            <w:vAlign w:val="center"/>
             <w:hideMark/>
           </w:tcPr>
           <w:p>
@@ -3985,7 +3976,7 @@
             </w:tcBorders>
             <w:shd w:val="clear" w:color="auto" w:fill="auto"/>
             <w:noWrap/>
-            <w:vAlign w:val="bottom"/>
+            <w:vAlign w:val="center"/>
           </w:tcPr>
           <w:p>
             <w:pPr>
@@ -4042,7 +4033,7 @@
             </w:tcBorders>
             <w:shd w:val="clear" w:color="auto" w:fill="auto"/>
             <w:noWrap/>
-            <w:vAlign w:val="bottom"/>
+            <w:vAlign w:val="center"/>
           </w:tcPr>
           <w:p>
             <w:pPr>
@@ -4111,7 +4102,7 @@
             </w:tcBorders>
             <w:shd w:val="clear" w:color="auto" w:fill="auto"/>
             <w:noWrap/>
-            <w:vAlign w:val="bottom"/>
+            <w:vAlign w:val="center"/>
           </w:tcPr>
           <w:p>
             <w:pPr>
@@ -4180,7 +4171,7 @@
             </w:tcBorders>
             <w:shd w:val="clear" w:color="auto" w:fill="auto"/>
             <w:noWrap/>
-            <w:vAlign w:val="bottom"/>
+            <w:vAlign w:val="center"/>
           </w:tcPr>
           <w:p>
             <w:pPr>
@@ -5275,7 +5266,7 @@
             </w:tcBorders>
             <w:shd w:val="clear" w:color="auto" w:fill="auto"/>
             <w:noWrap/>
-            <w:vAlign w:val="bottom"/>
+            <w:vAlign w:val="center"/>
             <w:hideMark/>
           </w:tcPr>
           <w:p>
@@ -5288,14 +5279,6 @@
                 <w:lang w:eastAsia="en-ID"/>
               </w:rPr>
             </w:pPr>
-            <w:r>
-              <w:rPr>
-                <w:rFonts w:ascii="Times New Roman" w:eastAsia="Times New Roman" w:hAnsi="Times New Roman" w:cs="Times New Roman"/>
-                <w:color w:val="000000"/>
-                <w:lang w:eastAsia="en-ID"/>
-              </w:rPr>
-              <w:t> </w:t>
-            </w:r>
             <w:r>
               <w:rPr>
                 <w:rFonts w:ascii="Times New Roman" w:eastAsia="Times New Roman" w:hAnsi="Times New Roman" w:cs="Times New Roman"/>
@@ -5317,7 +5300,7 @@
               <w:right w:val="single" w:sz="8" w:space="0" w:color="000000"/>
             </w:tcBorders>
             <w:shd w:val="clear" w:color="auto" w:fill="auto"/>
-            <w:vAlign w:val="bottom"/>
+            <w:vAlign w:val="center"/>
             <w:hideMark/>
           </w:tcPr>
           <w:p>
@@ -5460,7 +5443,7 @@
             </w:tcBorders>
             <w:shd w:val="clear" w:color="auto" w:fill="auto"/>
             <w:noWrap/>
-            <w:vAlign w:val="bottom"/>
+            <w:vAlign w:val="center"/>
             <w:hideMark/>
           </w:tcPr>
           <w:p>
@@ -5473,14 +5456,6 @@
                 <w:lang w:eastAsia="en-ID"/>
               </w:rPr>
             </w:pPr>
-            <w:r>
-              <w:rPr>
-                <w:rFonts w:ascii="Times New Roman" w:eastAsia="Times New Roman" w:hAnsi="Times New Roman" w:cs="Times New Roman"/>
-                <w:color w:val="000000"/>
-                <w:lang w:eastAsia="en-ID"/>
-              </w:rPr>
-              <w:t> </w:t>
-            </w:r>
             <w:r>
               <w:rPr>
                 <w:rFonts w:ascii="Times New Roman" w:eastAsia="Times New Roman" w:hAnsi="Times New Roman" w:cs="Times New Roman"/>
@@ -5502,7 +5477,7 @@
               <w:right w:val="single" w:sz="8" w:space="0" w:color="000000"/>
             </w:tcBorders>
             <w:shd w:val="clear" w:color="auto" w:fill="auto"/>
-            <w:vAlign w:val="bottom"/>
+            <w:vAlign w:val="center"/>
             <w:hideMark/>
           </w:tcPr>
           <w:p>
@@ -5754,7 +5729,7 @@
             </w:tcBorders>
             <w:shd w:val="clear" w:color="auto" w:fill="auto"/>
             <w:noWrap/>
-            <w:vAlign w:val="bottom"/>
+            <w:vAlign w:val="center"/>
             <w:hideMark/>
           </w:tcPr>
           <w:p>
@@ -5767,14 +5742,6 @@
                 <w:lang w:eastAsia="en-ID"/>
               </w:rPr>
             </w:pPr>
-            <w:r>
-              <w:rPr>
-                <w:rFonts w:ascii="Times New Roman" w:eastAsia="Times New Roman" w:hAnsi="Times New Roman" w:cs="Times New Roman"/>
-                <w:color w:val="000000"/>
-                <w:lang w:eastAsia="en-ID"/>
-              </w:rPr>
-              <w:t> </w:t>
-            </w:r>
             <w:r>
               <w:rPr>
                 <w:rFonts w:ascii="Times New Roman" w:eastAsia="Times New Roman" w:hAnsi="Times New Roman" w:cs="Times New Roman"/>
@@ -5796,7 +5763,7 @@
               <w:right w:val="single" w:sz="8" w:space="0" w:color="000000"/>
             </w:tcBorders>
             <w:shd w:val="clear" w:color="auto" w:fill="auto"/>
-            <w:vAlign w:val="bottom"/>
+            <w:vAlign w:val="center"/>
             <w:hideMark/>
           </w:tcPr>
           <w:p>
@@ -6441,7 +6408,7 @@
             </w:tcBorders>
             <w:shd w:val="clear" w:color="auto" w:fill="auto"/>
             <w:noWrap/>
-            <w:vAlign w:val="bottom"/>
+            <w:vAlign w:val="center"/>
             <w:hideMark/>
           </w:tcPr>
           <w:p>
@@ -6522,7 +6489,7 @@
             </w:tcBorders>
             <w:shd w:val="clear" w:color="auto" w:fill="auto"/>
             <w:noWrap/>
-            <w:vAlign w:val="bottom"/>
+            <w:vAlign w:val="center"/>
             <w:hideMark/>
           </w:tcPr>
           <w:p>
@@ -6603,7 +6570,7 @@
             </w:tcBorders>
             <w:shd w:val="clear" w:color="auto" w:fill="auto"/>
             <w:noWrap/>
-            <w:vAlign w:val="bottom"/>
+            <w:vAlign w:val="center"/>
             <w:hideMark/>
           </w:tcPr>
           <w:p>
@@ -6699,7 +6666,7 @@
             </w:tcBorders>
             <w:shd w:val="clear" w:color="auto" w:fill="auto"/>
             <w:noWrap/>
-            <w:vAlign w:val="bottom"/>
+            <w:vAlign w:val="center"/>
             <w:hideMark/>
           </w:tcPr>
           <w:p>
@@ -6782,7 +6749,7 @@
             </w:tcBorders>
             <w:shd w:val="clear" w:color="auto" w:fill="auto"/>
             <w:noWrap/>
-            <w:vAlign w:val="bottom"/>
+            <w:vAlign w:val="center"/>
             <w:hideMark/>
           </w:tcPr>
           <w:p>
@@ -6875,7 +6842,7 @@
             </w:tcBorders>
             <w:shd w:val="clear" w:color="auto" w:fill="auto"/>
             <w:noWrap/>
-            <w:vAlign w:val="bottom"/>
+            <w:vAlign w:val="center"/>
             <w:hideMark/>
           </w:tcPr>
           <w:p>

</xml_diff>